<commit_message>
Mapped out data flows, created excel table for tracking
</commit_message>
<xml_diff>
--- a/Parts/Package database.docx
+++ b/Parts/Package database.docx
@@ -285,6 +285,7 @@
         <w:t xml:space="preserve">Package </w:t>
       </w:r>
       <w:proofErr w:type="spellStart"/>
+      <w:proofErr w:type="gramStart"/>
       <w:r>
         <w:rPr>
           <w:rFonts w:ascii="Times New Roman" w:eastAsia="Times New Roman" w:hAnsi="Times New Roman" w:cs="Times New Roman"/>
@@ -294,9 +295,43 @@
           <w:sz w:val="36"/>
           <w:szCs w:val="36"/>
         </w:rPr>
-        <w:t>Database.Generated</w:t>
-      </w:r>
-      <w:proofErr w:type="spellEnd"/>
+        <w:t>d</w:t>
+      </w:r>
+      <w:r>
+        <w:rPr>
+          <w:rFonts w:ascii="Times New Roman" w:eastAsia="Times New Roman" w:hAnsi="Times New Roman" w:cs="Times New Roman"/>
+          <w:b/>
+          <w:bCs/>
+          <w:color w:val="000000"/>
+          <w:sz w:val="36"/>
+          <w:szCs w:val="36"/>
+        </w:rPr>
+        <w:t>atabase.</w:t>
+      </w:r>
+      <w:r>
+        <w:rPr>
+          <w:rFonts w:ascii="Times New Roman" w:eastAsia="Times New Roman" w:hAnsi="Times New Roman" w:cs="Times New Roman"/>
+          <w:b/>
+          <w:bCs/>
+          <w:color w:val="000000"/>
+          <w:sz w:val="36"/>
+          <w:szCs w:val="36"/>
+        </w:rPr>
+        <w:t>g</w:t>
+      </w:r>
+      <w:r>
+        <w:rPr>
+          <w:rFonts w:ascii="Times New Roman" w:eastAsia="Times New Roman" w:hAnsi="Times New Roman" w:cs="Times New Roman"/>
+          <w:b/>
+          <w:bCs/>
+          <w:color w:val="000000"/>
+          <w:sz w:val="36"/>
+          <w:szCs w:val="36"/>
+        </w:rPr>
+        <w:t>enerated</w:t>
+      </w:r>
+      <w:proofErr w:type="spellEnd"/>
+      <w:proofErr w:type="gramEnd"/>
     </w:p>
     <w:p>
       <w:pPr>
@@ -356,27 +391,25 @@
           <w:sz w:val="24"/>
           <w:szCs w:val="24"/>
         </w:rPr>
-        <w:t xml:space="preserve"> which is created from the schema of the database and queries for that </w:t>
-      </w:r>
-      <w:proofErr w:type="spellStart"/>
-      <w:r>
-        <w:rPr>
-          <w:rFonts w:ascii="Times New Roman" w:eastAsia="Times New Roman" w:hAnsi="Times New Roman" w:cs="Times New Roman"/>
-          <w:color w:val="000000"/>
-          <w:sz w:val="24"/>
-          <w:szCs w:val="24"/>
-        </w:rPr>
-        <w:t>databse</w:t>
-      </w:r>
-      <w:proofErr w:type="spellEnd"/>
-      <w:r>
-        <w:rPr>
-          <w:rFonts w:ascii="Times New Roman" w:eastAsia="Times New Roman" w:hAnsi="Times New Roman" w:cs="Times New Roman"/>
-          <w:color w:val="000000"/>
-          <w:sz w:val="24"/>
-          <w:szCs w:val="24"/>
-        </w:rPr>
-        <w:t>. </w:t>
+        <w:t xml:space="preserve"> which is created from the schema of the database and queries for that datab</w:t>
+      </w:r>
+      <w:r>
+        <w:rPr>
+          <w:rFonts w:ascii="Times New Roman" w:eastAsia="Times New Roman" w:hAnsi="Times New Roman" w:cs="Times New Roman"/>
+          <w:color w:val="000000"/>
+          <w:sz w:val="24"/>
+          <w:szCs w:val="24"/>
+        </w:rPr>
+        <w:t>a</w:t>
+      </w:r>
+      <w:r>
+        <w:rPr>
+          <w:rFonts w:ascii="Times New Roman" w:eastAsia="Times New Roman" w:hAnsi="Times New Roman" w:cs="Times New Roman"/>
+          <w:color w:val="000000"/>
+          <w:sz w:val="24"/>
+          <w:szCs w:val="24"/>
+        </w:rPr>
+        <w:t>se. </w:t>
       </w:r>
     </w:p>
     <w:p>

</xml_diff>